<commit_message>
adding branch list for umpteenth time.
</commit_message>
<xml_diff>
--- a/GH_Branch_List.docx
+++ b/GH_Branch_List.docx
@@ -3,13 +3,8 @@
 <w:document xmlns:wpc="http://schemas.microsoft.com/office/word/2010/wordprocessingCanvas" xmlns:mo="http://schemas.microsoft.com/office/mac/office/2008/main" xmlns:mc="http://schemas.openxmlformats.org/markup-compatibility/2006" xmlns:mv="urn:schemas-microsoft-com:mac:vml" xmlns:o="urn:schemas-microsoft-com:office:office" xmlns:r="http://schemas.openxmlformats.org/officeDocument/2006/relationships" xmlns:m="http://schemas.openxmlformats.org/officeDocument/2006/math" xmlns:v="urn:schemas-microsoft-com:vml" xmlns:wp14="http://schemas.microsoft.com/office/word/2010/wordprocessingDrawing" xmlns:wp="http://schemas.openxmlformats.org/drawingml/2006/wordprocessingDrawing" xmlns:w10="urn:schemas-microsoft-com:office:word" xmlns:w="http://schemas.openxmlformats.org/wordprocessingml/2006/main" xmlns:w14="http://schemas.microsoft.com/office/word/2010/wordml" xmlns:wpg="http://schemas.microsoft.com/office/word/2010/wordprocessingGroup" xmlns:wpi="http://schemas.microsoft.com/office/word/2010/wordprocessingInk" xmlns:wne="http://schemas.microsoft.com/office/word/2006/wordml" xmlns:wps="http://schemas.microsoft.com/office/word/2010/wordprocessingShape" mc:Ignorable="w14 wp14">
   <w:body>
     <w:p>
-      <w:proofErr w:type="spellStart"/>
       <w:r>
-        <w:t>GitHub</w:t>
-      </w:r>
-      <w:proofErr w:type="spellEnd"/>
-      <w:r>
-        <w:t xml:space="preserve"> Main Branch</w:t>
+        <w:t>GitHub Main Branch</w:t>
       </w:r>
     </w:p>
     <w:p>
@@ -27,18 +22,8 @@
     </w:p>
     <w:p/>
     <w:p>
-      <w:bookmarkStart w:id="0" w:name="_GoBack"/>
-      <w:bookmarkEnd w:id="0"/>
       <w:r>
-        <w:t xml:space="preserve">GitHub </w:t>
-      </w:r>
-      <w:proofErr w:type="spellStart"/>
-      <w:r>
-        <w:t>gh</w:t>
-      </w:r>
-      <w:proofErr w:type="spellEnd"/>
-      <w:r>
-        <w:t>-pages branch</w:t>
+        <w:t>GitHub gh-pages branch</w:t>
       </w:r>
     </w:p>
     <w:p>
@@ -55,6 +40,13 @@
       </w:hyperlink>
     </w:p>
     <w:p/>
+    <w:p>
+      <w:r>
+        <w:t>I am still struggling with adding my content to gh-pages using Terminal.  As soon as I figure it out, I will push any changes to my branch as well, so you will see the work there.</w:t>
+      </w:r>
+      <w:bookmarkStart w:id="0" w:name="_GoBack"/>
+      <w:bookmarkEnd w:id="0"/>
+    </w:p>
     <w:sectPr>
       <w:pgSz w:w="12240" w:h="15840"/>
       <w:pgMar w:top="1440" w:right="1800" w:bottom="1440" w:left="1800" w:header="720" w:footer="720" w:gutter="0"/>

</xml_diff>

<commit_message>
Trying to commit ALL my files this time.
</commit_message>
<xml_diff>
--- a/GH_Branch_List.docx
+++ b/GH_Branch_List.docx
@@ -42,11 +42,63 @@
     <w:p/>
     <w:p>
       <w:r>
-        <w:t>I am still struggling with adding my content to gh-pages using Terminal.  As soon as I figure it out, I will push any changes to my branch as well, so you will see the work there.</w:t>
+        <w:t>Live content:</w:t>
+      </w:r>
+    </w:p>
+    <w:p>
+      <w:r>
+        <w:tab/>
+      </w:r>
+      <w:hyperlink r:id="rId7" w:history="1">
+        <w:r>
+          <w:rPr>
+            <w:rStyle w:val="Hyperlink"/>
+          </w:rPr>
+          <w:t>http://ericmareth.github.com/MIU1301/gold</w:t>
+        </w:r>
+      </w:hyperlink>
+    </w:p>
+    <w:p>
+      <w:r>
+        <w:tab/>
       </w:r>
       <w:bookmarkStart w:id="0" w:name="_GoBack"/>
       <w:bookmarkEnd w:id="0"/>
+      <w:r>
+        <w:fldChar w:fldCharType="begin"/>
+      </w:r>
+      <w:r>
+        <w:instrText xml:space="preserve"> HYPERLINK "</w:instrText>
+      </w:r>
+      <w:r>
+        <w:instrText>http://ericmareth.github.com/MIU1301/bronze</w:instrText>
+      </w:r>
     </w:p>
+    <w:p>
+      <w:pPr>
+        <w:rPr>
+          <w:rStyle w:val="Hyperlink"/>
+        </w:rPr>
+      </w:pPr>
+      <w:r>
+        <w:instrText xml:space="preserve">" </w:instrText>
+      </w:r>
+      <w:r>
+        <w:fldChar w:fldCharType="separate"/>
+      </w:r>
+      <w:r>
+        <w:rPr>
+          <w:rStyle w:val="Hyperlink"/>
+        </w:rPr>
+        <w:t>http://ericmareth.github.com/MIU1301/bronze</w:t>
+      </w:r>
+    </w:p>
+    <w:p>
+      <w:r>
+        <w:fldChar w:fldCharType="end"/>
+      </w:r>
+    </w:p>
+    <w:p/>
     <w:sectPr>
       <w:pgSz w:w="12240" w:h="15840"/>
       <w:pgMar w:top="1440" w:right="1800" w:bottom="1440" w:left="1800" w:header="720" w:footer="720" w:gutter="0"/>
@@ -251,6 +303,18 @@
       <w:u w:val="single"/>
     </w:rPr>
   </w:style>
+  <w:style w:type="character" w:styleId="FollowedHyperlink">
+    <w:name w:val="FollowedHyperlink"/>
+    <w:basedOn w:val="DefaultParagraphFont"/>
+    <w:uiPriority w:val="99"/>
+    <w:semiHidden/>
+    <w:unhideWhenUsed/>
+    <w:rsid w:val="007B257F"/>
+    <w:rPr>
+      <w:color w:val="800080" w:themeColor="followedHyperlink"/>
+      <w:u w:val="single"/>
+    </w:rPr>
+  </w:style>
 </w:styles>
 </file>
 
@@ -448,6 +512,18 @@
       <w:u w:val="single"/>
     </w:rPr>
   </w:style>
+  <w:style w:type="character" w:styleId="FollowedHyperlink">
+    <w:name w:val="FollowedHyperlink"/>
+    <w:basedOn w:val="DefaultParagraphFont"/>
+    <w:uiPriority w:val="99"/>
+    <w:semiHidden/>
+    <w:unhideWhenUsed/>
+    <w:rsid w:val="007B257F"/>
+    <w:rPr>
+      <w:color w:val="800080" w:themeColor="followedHyperlink"/>
+      <w:u w:val="single"/>
+    </w:rPr>
+  </w:style>
 </w:styles>
 </file>
 

</xml_diff>